<commit_message>
Updated displayChar, termH19 docked and changed to Zoom, added cursor box
</commit_message>
<xml_diff>
--- a/Notes/Video Notes.docx
+++ b/Notes/Video Notes.docx
@@ -3,6 +3,14 @@
 <w:document xmlns:wpc="http://schemas.microsoft.com/office/word/2010/wordprocessingCanvas" xmlns:cx="http://schemas.microsoft.com/office/drawing/2014/chartex" xmlns:cx1="http://schemas.microsoft.com/office/drawing/2015/9/8/chartex" xmlns:cx2="http://schemas.microsoft.com/office/drawing/2015/10/21/chartex" xmlns:cx3="http://schemas.microsoft.com/office/drawing/2016/5/9/chartex" xmlns:cx4="http://schemas.microsoft.com/office/drawing/2016/5/10/chartex" xmlns:cx5="http://schemas.microsoft.com/office/drawing/2016/5/11/chartex" xmlns:cx6="http://schemas.microsoft.com/office/drawing/2016/5/12/chartex" xmlns:cx7="http://schemas.microsoft.com/office/drawing/2016/5/13/chartex" xmlns:cx8="http://schemas.microsoft.com/office/drawing/2016/5/14/chartex" xmlns:mc="http://schemas.openxmlformats.org/markup-compatibility/2006" xmlns:aink="http://schemas.microsoft.com/office/drawing/2016/ink" xmlns:am3d="http://schemas.microsoft.com/office/drawing/2017/model3d" xmlns:o="urn:schemas-microsoft-com:office:office" xmlns:oel="http://schemas.microsoft.com/office/2019/extlst" xmlns:r="http://schemas.openxmlformats.org/officeDocument/2006/relationships" xmlns:m="http://schemas.openxmlformats.org/officeDocument/2006/math" xmlns:v="urn:schemas-microsoft-com:vml" xmlns:wp14="http://schemas.microsoft.com/office/word/2010/wordprocessingDrawing" xmlns:wp="http://schemas.openxmlformats.org/drawingml/2006/wordprocessingDrawing" xmlns:w10="urn:schemas-microsoft-com:office:word" xmlns:w="http://schemas.openxmlformats.org/wordprocessingml/2006/main" xmlns:w14="http://schemas.microsoft.com/office/word/2010/wordml" xmlns:w15="http://schemas.microsoft.com/office/word/2012/wordml" xmlns:w16cex="http://schemas.microsoft.com/office/word/2018/wordml/cex" xmlns:w16cid="http://schemas.microsoft.com/office/word/2016/wordml/cid" xmlns:w16="http://schemas.microsoft.com/office/word/2018/wordml" xmlns:w16sdtdh="http://schemas.microsoft.com/office/word/2020/wordml/sdtdatahash" xmlns:w16se="http://schemas.microsoft.com/office/word/2015/wordml/symex" xmlns:wpg="http://schemas.microsoft.com/office/word/2010/wordprocessingGroup" xmlns:wpi="http://schemas.microsoft.com/office/word/2010/wordprocessingInk" xmlns:wne="http://schemas.microsoft.com/office/word/2006/wordml" xmlns:wps="http://schemas.microsoft.com/office/word/2010/wordprocessingShape" mc:Ignorable="w14 w15 w16se w16cid w16 w16cex w16sdtdh wp14">
   <w:body>
     <w:p>
+      <w:pPr>
+        <w:pStyle w:val="Heading1"/>
+      </w:pPr>
+      <w:r>
+        <w:t>Text for initial video description</w:t>
+      </w:r>
+    </w:p>
+    <w:p>
       <w:r>
         <w:t>The screen on the left is the Terminal display application. The picture on the right is an original Heathkit H-89 showing the screen fonts. The Load button opens a file dialog box to get the original font file. The number in the text box to the right of the Show button is the offset to a character in the font file. The asterisk in large text box represents one pixel from the font file.</w:t>
       </w:r>
@@ -25,6 +33,148 @@
         <w:t xml:space="preserve"> (expand and shrink fonts with window size) </w:t>
       </w:r>
     </w:p>
+    <w:p/>
+    <w:p>
+      <w:pPr>
+        <w:pStyle w:val="Heading1"/>
+      </w:pPr>
+      <w:r>
+        <w:t>Design Notes 1/17/2023</w:t>
+      </w:r>
+    </w:p>
+    <w:p>
+      <w:r>
+        <w:t>Alrighty...now we're talking</w:t>
+      </w:r>
+      <w:r>
+        <w:rPr>
+          <w:rFonts w:ascii="Segoe UI Emoji" w:hAnsi="Segoe UI Emoji" w:cs="Segoe UI Emoji"/>
+        </w:rPr>
+        <w:t>😎</w:t>
+      </w:r>
+      <w:r>
+        <w:t xml:space="preserve">...some questions/thoughts: </w:t>
+      </w:r>
+    </w:p>
+    <w:p>
+      <w:r>
+        <w:t xml:space="preserve">0) Why is there no Debug configuration? </w:t>
+      </w:r>
+    </w:p>
+    <w:p>
+      <w:r>
+        <w:t xml:space="preserve">1) You'll have to offer more details, but C# programs are generally organized by namespace/class/members (functions and data) w/large classes (sometimes) broken across files using 'partial classes'. </w:t>
+      </w:r>
+    </w:p>
+    <w:p/>
+    <w:p>
+      <w:r>
+        <w:t>2) I'm intrigued...Are you drawing each char pixel-by-pixel? As for when to update - I suspect you want a termh19_</w:t>
+      </w:r>
+      <w:proofErr w:type="gramStart"/>
+      <w:r>
+        <w:t>Paint(</w:t>
+      </w:r>
+      <w:proofErr w:type="gramEnd"/>
+      <w:r>
+        <w:t xml:space="preserve">) handler. Paint is the Windows event where you Should do all your redrawing. </w:t>
+      </w:r>
+    </w:p>
+    <w:p/>
+    <w:p>
+      <w:r>
+        <w:t>3) Obviously related to (2) but check out the termh19.SizeMode property. One of its five settings may help. Docking/Anchoring may also help. [</w:t>
+      </w:r>
+      <w:proofErr w:type="spellStart"/>
+      <w:r>
+        <w:t>c#</w:t>
+      </w:r>
+      <w:proofErr w:type="spellEnd"/>
+      <w:r>
+        <w:t xml:space="preserve"> - resizing </w:t>
+      </w:r>
+      <w:proofErr w:type="spellStart"/>
+      <w:r>
+        <w:t>pictureBox</w:t>
+      </w:r>
+      <w:proofErr w:type="spellEnd"/>
+      <w:r>
+        <w:t xml:space="preserve"> proportionally to Form resizing - Stack Overflow](</w:t>
+      </w:r>
+      <w:hyperlink r:id="rId4" w:history="1">
+        <w:r>
+          <w:rPr>
+            <w:rStyle w:val="Hyperlink"/>
+            <w:sz w:val="18"/>
+            <w:szCs w:val="18"/>
+          </w:rPr>
+          <w:t>https://stackoverflow.com/questions/23982033/resizing-picturebox-proportionally-to-form-resizing</w:t>
+        </w:r>
+      </w:hyperlink>
+      <w:r>
+        <w:t xml:space="preserve">) </w:t>
+      </w:r>
+    </w:p>
+    <w:p/>
+    <w:p>
+      <w:r>
+        <w:t>4) [</w:t>
+      </w:r>
+      <w:proofErr w:type="spellStart"/>
+      <w:r>
+        <w:t>ToAscii</w:t>
+      </w:r>
+      <w:proofErr w:type="spellEnd"/>
+      <w:r>
+        <w:t xml:space="preserve"> function (</w:t>
+      </w:r>
+      <w:proofErr w:type="spellStart"/>
+      <w:r>
+        <w:t>winuser.h</w:t>
+      </w:r>
+      <w:proofErr w:type="spellEnd"/>
+      <w:r>
+        <w:t>) - Win32 apps | Microsoft Learn](</w:t>
+      </w:r>
+      <w:hyperlink r:id="rId5" w:history="1">
+        <w:r>
+          <w:rPr>
+            <w:rStyle w:val="Hyperlink"/>
+            <w:sz w:val="18"/>
+            <w:szCs w:val="18"/>
+          </w:rPr>
+          <w:t>https://learn.microsoft.com/en-us/windows/win32/api/winuser/nf-winuser-toascii</w:t>
+        </w:r>
+      </w:hyperlink>
+      <w:r>
+        <w:t xml:space="preserve">) </w:t>
+      </w:r>
+    </w:p>
+    <w:p>
+      <w:r>
+        <w:t>5) Threading and Windows is notoriously tricky due to an ugly history that requires update to Windows Controls to be done on the 'main' thread - the one where they're created. Consider the Background Worker Component from the Toolbox instead (or at least to start/experiment). [How to: Download a File in the Background - Windows Forms .NET Framework | Microsoft Learn](</w:t>
+      </w:r>
+      <w:hyperlink r:id="rId6" w:history="1">
+        <w:r>
+          <w:rPr>
+            <w:rStyle w:val="Hyperlink"/>
+            <w:sz w:val="18"/>
+            <w:szCs w:val="18"/>
+          </w:rPr>
+          <w:t>https://learn.microsoft.com/en-us/dotnet/desktop/winforms/controls/how-to-download-a-file-in-the-background?view=netframeworkdesktop-4.8</w:t>
+        </w:r>
+      </w:hyperlink>
+      <w:r>
+        <w:t xml:space="preserve">) </w:t>
+      </w:r>
+    </w:p>
+    <w:p/>
+    <w:p>
+      <w:r>
+        <w:t>Let me know if this helps and what's next. If you'd like to meet, I have time during the day tomorrow if you're available.</w:t>
+      </w:r>
+    </w:p>
+    <w:p/>
     <w:sectPr>
       <w:pgSz w:w="12240" w:h="15840"/>
       <w:pgMar w:top="1440" w:right="1440" w:bottom="1440" w:left="1440" w:header="720" w:footer="720" w:gutter="0"/>
@@ -607,6 +757,32 @@
       <w:szCs w:val="56"/>
     </w:rPr>
   </w:style>
+  <w:style w:type="character" w:styleId="Hyperlink">
+    <w:name w:val="Hyperlink"/>
+    <w:basedOn w:val="DefaultParagraphFont"/>
+    <w:uiPriority w:val="99"/>
+    <w:semiHidden/>
+    <w:unhideWhenUsed/>
+    <w:rsid w:val="005A035D"/>
+    <w:rPr>
+      <w:color w:val="0000FF"/>
+      <w:u w:val="single"/>
+    </w:rPr>
+  </w:style>
+  <w:style w:type="paragraph" w:styleId="NormalWeb">
+    <w:name w:val="Normal (Web)"/>
+    <w:basedOn w:val="Normal"/>
+    <w:uiPriority w:val="99"/>
+    <w:semiHidden/>
+    <w:unhideWhenUsed/>
+    <w:rsid w:val="005A035D"/>
+    <w:pPr>
+      <w:spacing w:before="100" w:beforeAutospacing="1" w:after="100" w:afterAutospacing="1" w:line="240" w:lineRule="auto"/>
+    </w:pPr>
+    <w:rPr>
+      <w:rFonts w:ascii="Calibri" w:hAnsi="Calibri" w:cs="Calibri"/>
+    </w:rPr>
+  </w:style>
 </w:styles>
 </file>
 

</xml_diff>